<commit_message>
Server view is done
</commit_message>
<xml_diff>
--- a/بسمه تعالی.docx
+++ b/بسمه تعالی.docx
@@ -609,21 +609,43 @@
       <w:pPr>
         <w:bidi/>
         <w:rPr>
-          <w:rFonts w:cs="B Nazanin"/>
-          <w:sz w:val="40"/>
-          <w:szCs w:val="32"/>
-          <w:lang w:bidi="fa-IR"/>
-        </w:rPr>
-      </w:pPr>
-      <w:r>
-        <w:rPr>
-          <w:rFonts w:cs="B Nazanin"/>
-          <w:sz w:val="40"/>
-          <w:szCs w:val="32"/>
-          <w:rtl/>
-          <w:lang w:bidi="fa-IR"/>
-        </w:rPr>
-        <w:t>معمولاً در اتوماس</w:t>
+          <w:rFonts w:cs="B Nazanin" w:hint="cs"/>
+          <w:sz w:val="40"/>
+          <w:szCs w:val="32"/>
+          <w:rtl/>
+          <w:lang w:bidi="fa-IR"/>
+        </w:rPr>
+      </w:pPr>
+      <w:r>
+        <w:rPr>
+          <w:rFonts w:cs="B Nazanin"/>
+          <w:sz w:val="40"/>
+          <w:szCs w:val="32"/>
+          <w:rtl/>
+          <w:lang w:bidi="fa-IR"/>
+        </w:rPr>
+        <w:t xml:space="preserve">برد دستگاه </w:t>
+      </w:r>
+      <w:proofErr w:type="spellStart"/>
+      <w:r>
+        <w:rPr>
+          <w:rFonts w:cs="B Nazanin"/>
+          <w:sz w:val="40"/>
+          <w:szCs w:val="32"/>
+          <w:lang w:bidi="fa-IR"/>
+        </w:rPr>
+        <w:t>XBee</w:t>
+      </w:r>
+      <w:proofErr w:type="spellEnd"/>
+      <w:r>
+        <w:rPr>
+          <w:rFonts w:cs="B Nazanin"/>
+          <w:sz w:val="40"/>
+          <w:szCs w:val="32"/>
+          <w:rtl/>
+          <w:lang w:bidi="fa-IR"/>
+        </w:rPr>
+        <w:t xml:space="preserve"> تحت تأث</w:t>
       </w:r>
       <w:r>
         <w:rPr>
@@ -643,17 +665,17 @@
           <w:rtl/>
           <w:lang w:bidi="fa-IR"/>
         </w:rPr>
-        <w:t>ون</w:t>
-      </w:r>
-      <w:r>
-        <w:rPr>
-          <w:rFonts w:cs="B Nazanin"/>
-          <w:sz w:val="40"/>
-          <w:szCs w:val="32"/>
-          <w:rtl/>
-          <w:lang w:bidi="fa-IR"/>
-        </w:rPr>
-        <w:t xml:space="preserve"> خانگ</w:t>
+        <w:t>ر</w:t>
+      </w:r>
+      <w:r>
+        <w:rPr>
+          <w:rFonts w:cs="B Nazanin"/>
+          <w:sz w:val="40"/>
+          <w:szCs w:val="32"/>
+          <w:rtl/>
+          <w:lang w:bidi="fa-IR"/>
+        </w:rPr>
+        <w:t xml:space="preserve"> عوامل مختلف</w:t>
       </w:r>
       <w:r>
         <w:rPr>
@@ -667,23 +689,43 @@
       </w:r>
       <w:r>
         <w:rPr>
+          <w:rFonts w:cs="B Nazanin"/>
+          <w:sz w:val="40"/>
+          <w:szCs w:val="32"/>
+          <w:rtl/>
+          <w:lang w:bidi="fa-IR"/>
+        </w:rPr>
+        <w:t xml:space="preserve"> از جمله قدرت انتقال دستگاه، نوع آنتن متصل و موانع </w:t>
+      </w:r>
+      <w:r>
+        <w:rPr>
+          <w:rFonts w:cs="B Nazanin" w:hint="cs"/>
+          <w:sz w:val="40"/>
+          <w:szCs w:val="32"/>
+          <w:rtl/>
+          <w:lang w:bidi="fa-IR"/>
+        </w:rPr>
+        <w:t>ی</w:t>
+      </w:r>
+      <w:r>
+        <w:rPr>
           <w:rFonts w:cs="B Nazanin" w:hint="eastAsia"/>
           <w:sz w:val="40"/>
           <w:szCs w:val="32"/>
           <w:rtl/>
           <w:lang w:bidi="fa-IR"/>
         </w:rPr>
-        <w:t>،</w:t>
-      </w:r>
-      <w:r>
-        <w:rPr>
-          <w:rFonts w:cs="B Nazanin"/>
-          <w:sz w:val="40"/>
-          <w:szCs w:val="32"/>
-          <w:rtl/>
-          <w:lang w:bidi="fa-IR"/>
-        </w:rPr>
-        <w:t xml:space="preserve"> انرژ</w:t>
+        <w:t>ا</w:t>
+      </w:r>
+      <w:r>
+        <w:rPr>
+          <w:rFonts w:cs="B Nazanin"/>
+          <w:sz w:val="40"/>
+          <w:szCs w:val="32"/>
+          <w:rtl/>
+          <w:lang w:bidi="fa-IR"/>
+        </w:rPr>
+        <w:t xml:space="preserve"> شرا</w:t>
       </w:r>
       <w:r>
         <w:rPr>
@@ -697,13 +739,105 @@
       </w:r>
       <w:r>
         <w:rPr>
-          <w:rFonts w:cs="B Nazanin"/>
-          <w:sz w:val="40"/>
-          <w:szCs w:val="32"/>
-          <w:rtl/>
-          <w:lang w:bidi="fa-IR"/>
-        </w:rPr>
-        <w:t xml:space="preserve"> هوشمند، سنجش ب</w:t>
+          <w:rFonts w:cs="B Nazanin" w:hint="eastAsia"/>
+          <w:sz w:val="40"/>
+          <w:szCs w:val="32"/>
+          <w:rtl/>
+          <w:lang w:bidi="fa-IR"/>
+        </w:rPr>
+        <w:t>ط</w:t>
+      </w:r>
+      <w:r>
+        <w:rPr>
+          <w:rFonts w:cs="B Nazanin"/>
+          <w:sz w:val="40"/>
+          <w:szCs w:val="32"/>
+          <w:rtl/>
+          <w:lang w:bidi="fa-IR"/>
+        </w:rPr>
+        <w:t xml:space="preserve"> اطراف است</w:t>
+      </w:r>
+      <w:r>
+        <w:rPr>
+          <w:rFonts w:cs="B Nazanin"/>
+          <w:sz w:val="40"/>
+          <w:szCs w:val="32"/>
+          <w:lang w:bidi="fa-IR"/>
+        </w:rPr>
+        <w:t>.</w:t>
+      </w:r>
+      <w:r>
+        <w:rPr>
+          <w:rFonts w:cs="B Nazanin" w:hint="cs"/>
+          <w:sz w:val="40"/>
+          <w:szCs w:val="32"/>
+          <w:rtl/>
+          <w:lang w:bidi="fa-IR"/>
+        </w:rPr>
+        <w:t>برد هر دستگاه وابسته به نوع آن متفاوت است اما در حالت حداکثری</w:t>
+      </w:r>
+    </w:p>
+    <w:p>
+      <w:pPr>
+        <w:bidi/>
+        <w:rPr>
+          <w:rFonts w:cs="B Nazanin"/>
+          <w:sz w:val="40"/>
+          <w:szCs w:val="32"/>
+          <w:rtl/>
+          <w:lang w:bidi="fa-IR"/>
+        </w:rPr>
+      </w:pPr>
+      <w:proofErr w:type="spellStart"/>
+      <w:r>
+        <w:rPr>
+          <w:rFonts w:cs="B Nazanin"/>
+          <w:sz w:val="40"/>
+          <w:szCs w:val="32"/>
+          <w:lang w:bidi="fa-IR"/>
+        </w:rPr>
+        <w:t>XBee</w:t>
+      </w:r>
+      <w:proofErr w:type="spellEnd"/>
+      <w:r>
+        <w:rPr>
+          <w:rFonts w:cs="B Nazanin"/>
+          <w:sz w:val="40"/>
+          <w:szCs w:val="32"/>
+          <w:lang w:bidi="fa-IR"/>
+        </w:rPr>
+        <w:t xml:space="preserve"> SX 868/900</w:t>
+      </w:r>
+      <w:r>
+        <w:rPr>
+          <w:rFonts w:cs="B Nazanin"/>
+          <w:sz w:val="40"/>
+          <w:szCs w:val="32"/>
+          <w:rtl/>
+          <w:lang w:bidi="fa-IR"/>
+        </w:rPr>
+        <w:t xml:space="preserve"> شامل </w:t>
+      </w:r>
+      <w:proofErr w:type="spellStart"/>
+      <w:r>
+        <w:rPr>
+          <w:rFonts w:cs="B Nazanin"/>
+          <w:sz w:val="40"/>
+          <w:szCs w:val="32"/>
+          <w:lang w:bidi="fa-IR"/>
+        </w:rPr>
+        <w:t>DigiMesh</w:t>
+      </w:r>
+      <w:proofErr w:type="spellEnd"/>
+      <w:r>
+        <w:rPr>
+          <w:rFonts w:cs="B Nazanin"/>
+          <w:sz w:val="40"/>
+          <w:szCs w:val="32"/>
+          <w:rtl/>
+          <w:lang w:bidi="fa-IR"/>
+        </w:rPr>
+        <w:t xml:space="preserve"> است و م</w:t>
       </w:r>
       <w:r>
         <w:rPr>
@@ -723,7 +857,7 @@
           <w:rtl/>
           <w:lang w:bidi="fa-IR"/>
         </w:rPr>
-        <w:t xml:space="preserve"> س</w:t>
+        <w:t xml:space="preserve"> توان آن را برا</w:t>
       </w:r>
       <w:r>
         <w:rPr>
@@ -737,23 +871,63 @@
       </w:r>
       <w:r>
         <w:rPr>
+          <w:rFonts w:cs="B Nazanin"/>
+          <w:sz w:val="40"/>
+          <w:szCs w:val="32"/>
+          <w:rtl/>
+          <w:lang w:bidi="fa-IR"/>
+        </w:rPr>
+        <w:t xml:space="preserve"> </w:t>
+      </w:r>
+      <w:r>
+        <w:rPr>
+          <w:rFonts w:cs="B Nazanin" w:hint="cs"/>
+          <w:sz w:val="40"/>
+          <w:szCs w:val="32"/>
+          <w:rtl/>
+          <w:lang w:bidi="fa-IR"/>
+        </w:rPr>
+        <w:t>محدوده کاری تا</w:t>
+      </w:r>
+      <w:r>
+        <w:rPr>
+          <w:rFonts w:cs="B Nazanin"/>
+          <w:sz w:val="40"/>
+          <w:szCs w:val="32"/>
+          <w:rtl/>
+          <w:lang w:bidi="fa-IR"/>
+        </w:rPr>
+        <w:t xml:space="preserve"> 65 ما</w:t>
+      </w:r>
+      <w:r>
+        <w:rPr>
+          <w:rFonts w:cs="B Nazanin" w:hint="cs"/>
+          <w:sz w:val="40"/>
+          <w:szCs w:val="32"/>
+          <w:rtl/>
+          <w:lang w:bidi="fa-IR"/>
+        </w:rPr>
+        <w:t>ی</w:t>
+      </w:r>
+      <w:r>
+        <w:rPr>
           <w:rFonts w:cs="B Nazanin" w:hint="eastAsia"/>
           <w:sz w:val="40"/>
           <w:szCs w:val="32"/>
           <w:rtl/>
           <w:lang w:bidi="fa-IR"/>
         </w:rPr>
-        <w:t>م</w:t>
-      </w:r>
-      <w:r>
-        <w:rPr>
-          <w:rFonts w:cs="B Nazanin"/>
-          <w:sz w:val="40"/>
-          <w:szCs w:val="32"/>
-          <w:rtl/>
-          <w:lang w:bidi="fa-IR"/>
-        </w:rPr>
-        <w:t xml:space="preserve"> و اتوماس</w:t>
+        <w:t>ل</w:t>
+      </w:r>
+      <w:r>
+        <w:rPr>
+          <w:rFonts w:cs="B Nazanin"/>
+          <w:sz w:val="40"/>
+          <w:szCs w:val="32"/>
+          <w:rtl/>
+          <w:lang w:bidi="fa-IR"/>
+        </w:rPr>
+        <w:t xml:space="preserve"> پ</w:t>
       </w:r>
       <w:r>
         <w:rPr>
@@ -773,17 +947,7 @@
           <w:rtl/>
           <w:lang w:bidi="fa-IR"/>
         </w:rPr>
-        <w:t>ون</w:t>
-      </w:r>
-      <w:r>
-        <w:rPr>
-          <w:rFonts w:cs="B Nazanin"/>
-          <w:sz w:val="40"/>
-          <w:szCs w:val="32"/>
-          <w:rtl/>
-          <w:lang w:bidi="fa-IR"/>
-        </w:rPr>
-        <w:t xml:space="preserve"> صنعت</w:t>
+        <w:t>کربند</w:t>
       </w:r>
       <w:r>
         <w:rPr>
@@ -803,330 +967,20 @@
           <w:rtl/>
           <w:lang w:bidi="fa-IR"/>
         </w:rPr>
-        <w:t xml:space="preserve"> استفاده م</w:t>
-      </w:r>
-      <w:r>
-        <w:rPr>
-          <w:rFonts w:cs="B Nazanin" w:hint="cs"/>
-          <w:sz w:val="40"/>
-          <w:szCs w:val="32"/>
-          <w:rtl/>
-          <w:lang w:bidi="fa-IR"/>
-        </w:rPr>
-        <w:t>ی</w:t>
-      </w:r>
-      <w:r>
-        <w:rPr>
-          <w:rFonts w:cs="B Nazanin"/>
-          <w:sz w:val="40"/>
-          <w:szCs w:val="32"/>
-          <w:rtl/>
-          <w:lang w:bidi="fa-IR"/>
-        </w:rPr>
-        <w:t xml:space="preserve"> شود. </w:t>
-      </w:r>
-      <w:proofErr w:type="spellStart"/>
-      <w:r>
-        <w:rPr>
-          <w:rFonts w:cs="B Nazanin"/>
-          <w:sz w:val="40"/>
-          <w:szCs w:val="32"/>
-          <w:lang w:bidi="fa-IR"/>
-        </w:rPr>
-        <w:t>XBee</w:t>
-      </w:r>
-      <w:proofErr w:type="spellEnd"/>
-      <w:r>
-        <w:rPr>
-          <w:rFonts w:cs="B Nazanin"/>
-          <w:sz w:val="40"/>
-          <w:szCs w:val="32"/>
-          <w:rtl/>
-          <w:lang w:bidi="fa-IR"/>
-        </w:rPr>
-        <w:t xml:space="preserve"> نام تجار</w:t>
-      </w:r>
-      <w:r>
-        <w:rPr>
-          <w:rFonts w:cs="B Nazanin" w:hint="cs"/>
-          <w:sz w:val="40"/>
-          <w:szCs w:val="32"/>
-          <w:rtl/>
-          <w:lang w:bidi="fa-IR"/>
-        </w:rPr>
-        <w:t>ی</w:t>
-      </w:r>
-      <w:r>
-        <w:rPr>
-          <w:rFonts w:cs="B Nazanin"/>
-          <w:sz w:val="40"/>
-          <w:szCs w:val="32"/>
-          <w:rtl/>
-          <w:lang w:bidi="fa-IR"/>
-        </w:rPr>
-        <w:t xml:space="preserve"> است که به خانواده ا</w:t>
-      </w:r>
-      <w:r>
-        <w:rPr>
-          <w:rFonts w:cs="B Nazanin" w:hint="cs"/>
-          <w:sz w:val="40"/>
-          <w:szCs w:val="32"/>
-          <w:rtl/>
-          <w:lang w:bidi="fa-IR"/>
-        </w:rPr>
-        <w:t>ی</w:t>
-      </w:r>
-      <w:r>
-        <w:rPr>
-          <w:rFonts w:cs="B Nazanin"/>
-          <w:sz w:val="40"/>
-          <w:szCs w:val="32"/>
-          <w:rtl/>
-          <w:lang w:bidi="fa-IR"/>
-        </w:rPr>
-        <w:t xml:space="preserve"> از دستگاه ها</w:t>
-      </w:r>
-      <w:r>
-        <w:rPr>
-          <w:rFonts w:cs="B Nazanin" w:hint="cs"/>
-          <w:sz w:val="40"/>
-          <w:szCs w:val="32"/>
-          <w:rtl/>
-          <w:lang w:bidi="fa-IR"/>
-        </w:rPr>
-        <w:t>ی</w:t>
-      </w:r>
-      <w:r>
-        <w:rPr>
-          <w:rFonts w:cs="B Nazanin"/>
-          <w:sz w:val="40"/>
-          <w:szCs w:val="32"/>
-          <w:rtl/>
-          <w:lang w:bidi="fa-IR"/>
-        </w:rPr>
-        <w:t xml:space="preserve"> </w:t>
-      </w:r>
-      <w:r>
-        <w:rPr>
-          <w:rFonts w:cs="B Nazanin"/>
-          <w:sz w:val="40"/>
-          <w:szCs w:val="32"/>
-          <w:lang w:bidi="fa-IR"/>
-        </w:rPr>
-        <w:t>Digi International</w:t>
-      </w:r>
-      <w:r>
-        <w:rPr>
-          <w:rFonts w:cs="B Nazanin"/>
-          <w:sz w:val="40"/>
-          <w:szCs w:val="32"/>
-          <w:rtl/>
-          <w:lang w:bidi="fa-IR"/>
-        </w:rPr>
-        <w:t xml:space="preserve"> اشاره دارد.</w:t>
-      </w:r>
-    </w:p>
-    <w:p>
-      <w:pPr>
-        <w:bidi/>
-        <w:rPr>
-          <w:rFonts w:cs="B Nazanin"/>
-          <w:sz w:val="40"/>
-          <w:szCs w:val="32"/>
-          <w:rtl/>
-          <w:lang w:bidi="fa-IR"/>
-        </w:rPr>
-      </w:pPr>
-      <w:r>
-        <w:rPr>
-          <w:rFonts w:cs="B Nazanin"/>
-          <w:sz w:val="40"/>
-          <w:szCs w:val="32"/>
-          <w:lang w:bidi="fa-IR"/>
-        </w:rPr>
-        <w:t xml:space="preserve">Digi </w:t>
-      </w:r>
-      <w:proofErr w:type="spellStart"/>
-      <w:r>
-        <w:rPr>
-          <w:rFonts w:cs="B Nazanin"/>
-          <w:sz w:val="40"/>
-          <w:szCs w:val="32"/>
-          <w:lang w:bidi="fa-IR"/>
-        </w:rPr>
-        <w:t>XBee</w:t>
-      </w:r>
-      <w:proofErr w:type="spellEnd"/>
-      <w:r>
-        <w:rPr>
-          <w:rFonts w:cs="B Nazanin"/>
-          <w:sz w:val="40"/>
-          <w:szCs w:val="32"/>
-          <w:lang w:bidi="fa-IR"/>
-        </w:rPr>
-        <w:t xml:space="preserve"> SX 868/900</w:t>
-      </w:r>
-      <w:r>
-        <w:rPr>
-          <w:rFonts w:cs="B Nazanin"/>
-          <w:sz w:val="40"/>
-          <w:szCs w:val="32"/>
-          <w:rtl/>
-          <w:lang w:bidi="fa-IR"/>
-        </w:rPr>
-        <w:t xml:space="preserve"> شامل </w:t>
-      </w:r>
-      <w:proofErr w:type="spellStart"/>
-      <w:r>
-        <w:rPr>
-          <w:rFonts w:cs="B Nazanin"/>
-          <w:sz w:val="40"/>
-          <w:szCs w:val="32"/>
-          <w:lang w:bidi="fa-IR"/>
-        </w:rPr>
-        <w:t>DigiMesh</w:t>
-      </w:r>
-      <w:proofErr w:type="spellEnd"/>
-      <w:r>
-        <w:rPr>
-          <w:rFonts w:cs="B Nazanin"/>
-          <w:sz w:val="40"/>
-          <w:szCs w:val="32"/>
-          <w:rtl/>
-          <w:lang w:bidi="fa-IR"/>
-        </w:rPr>
-        <w:t xml:space="preserve"> است و م</w:t>
-      </w:r>
-      <w:r>
-        <w:rPr>
-          <w:rFonts w:cs="B Nazanin" w:hint="cs"/>
-          <w:sz w:val="40"/>
-          <w:szCs w:val="32"/>
-          <w:rtl/>
-          <w:lang w:bidi="fa-IR"/>
-        </w:rPr>
-        <w:t>ی</w:t>
-      </w:r>
-      <w:r>
-        <w:rPr>
-          <w:rFonts w:cs="B Nazanin"/>
-          <w:sz w:val="40"/>
-          <w:szCs w:val="32"/>
-          <w:rtl/>
-          <w:lang w:bidi="fa-IR"/>
-        </w:rPr>
-        <w:t xml:space="preserve"> توان آن را برا</w:t>
-      </w:r>
-      <w:r>
-        <w:rPr>
-          <w:rFonts w:cs="B Nazanin" w:hint="cs"/>
-          <w:sz w:val="40"/>
-          <w:szCs w:val="32"/>
-          <w:rtl/>
-          <w:lang w:bidi="fa-IR"/>
-        </w:rPr>
-        <w:t>ی</w:t>
-      </w:r>
-      <w:r>
-        <w:rPr>
-          <w:rFonts w:cs="B Nazanin"/>
-          <w:sz w:val="40"/>
-          <w:szCs w:val="32"/>
-          <w:rtl/>
-          <w:lang w:bidi="fa-IR"/>
-        </w:rPr>
-        <w:t xml:space="preserve"> </w:t>
-      </w:r>
-      <w:r>
-        <w:rPr>
-          <w:rFonts w:cs="B Nazanin" w:hint="cs"/>
-          <w:sz w:val="40"/>
-          <w:szCs w:val="32"/>
-          <w:rtl/>
-          <w:lang w:bidi="fa-IR"/>
-        </w:rPr>
-        <w:t>محدوده کاری تا</w:t>
-      </w:r>
-      <w:r>
-        <w:rPr>
-          <w:rFonts w:cs="B Nazanin"/>
-          <w:sz w:val="40"/>
-          <w:szCs w:val="32"/>
-          <w:rtl/>
-          <w:lang w:bidi="fa-IR"/>
-        </w:rPr>
-        <w:t xml:space="preserve"> 65 ما</w:t>
-      </w:r>
-      <w:r>
-        <w:rPr>
-          <w:rFonts w:cs="B Nazanin" w:hint="cs"/>
-          <w:sz w:val="40"/>
-          <w:szCs w:val="32"/>
-          <w:rtl/>
-          <w:lang w:bidi="fa-IR"/>
-        </w:rPr>
-        <w:t>ی</w:t>
-      </w:r>
-      <w:r>
-        <w:rPr>
-          <w:rFonts w:cs="B Nazanin" w:hint="eastAsia"/>
-          <w:sz w:val="40"/>
-          <w:szCs w:val="32"/>
-          <w:rtl/>
-          <w:lang w:bidi="fa-IR"/>
-        </w:rPr>
-        <w:t>ل</w:t>
-      </w:r>
-      <w:r>
-        <w:rPr>
-          <w:rFonts w:cs="B Nazanin"/>
-          <w:sz w:val="40"/>
-          <w:szCs w:val="32"/>
-          <w:rtl/>
-          <w:lang w:bidi="fa-IR"/>
-        </w:rPr>
-        <w:t xml:space="preserve"> پ</w:t>
-      </w:r>
-      <w:r>
-        <w:rPr>
-          <w:rFonts w:cs="B Nazanin" w:hint="cs"/>
-          <w:sz w:val="40"/>
-          <w:szCs w:val="32"/>
-          <w:rtl/>
-          <w:lang w:bidi="fa-IR"/>
-        </w:rPr>
-        <w:t>ی</w:t>
-      </w:r>
-      <w:r>
-        <w:rPr>
-          <w:rFonts w:cs="B Nazanin" w:hint="eastAsia"/>
-          <w:sz w:val="40"/>
-          <w:szCs w:val="32"/>
-          <w:rtl/>
-          <w:lang w:bidi="fa-IR"/>
-        </w:rPr>
-        <w:t>کربند</w:t>
-      </w:r>
-      <w:r>
-        <w:rPr>
-          <w:rFonts w:cs="B Nazanin" w:hint="cs"/>
-          <w:sz w:val="40"/>
-          <w:szCs w:val="32"/>
-          <w:rtl/>
-          <w:lang w:bidi="fa-IR"/>
-        </w:rPr>
-        <w:t>ی</w:t>
-      </w:r>
-      <w:r>
-        <w:rPr>
-          <w:rFonts w:cs="B Nazanin"/>
-          <w:sz w:val="40"/>
-          <w:szCs w:val="32"/>
-          <w:rtl/>
-          <w:lang w:bidi="fa-IR"/>
-        </w:rPr>
         <w:t xml:space="preserve"> کرد.</w:t>
       </w:r>
+    </w:p>
+    <w:p>
+      <w:pPr>
+        <w:bidi/>
+        <w:rPr>
+          <w:rFonts w:cs="B Nazanin"/>
+          <w:sz w:val="40"/>
+          <w:szCs w:val="32"/>
+          <w:rtl/>
+          <w:lang w:bidi="fa-IR"/>
+        </w:rPr>
+      </w:pPr>
     </w:p>
     <w:p>
       <w:pPr>
@@ -1315,10 +1169,488 @@
         <w:bidi/>
         <w:rPr>
           <w:rFonts w:cs="B Nazanin"/>
-          <w:b/>
-          <w:bCs/>
-          <w:sz w:val="36"/>
-          <w:szCs w:val="36"/>
+          <w:sz w:val="28"/>
+          <w:szCs w:val="28"/>
+          <w:lang w:bidi="fa-IR"/>
+        </w:rPr>
+      </w:pPr>
+      <w:r>
+        <w:rPr>
+          <w:noProof/>
+        </w:rPr>
+        <w:drawing>
+          <wp:anchor distT="0" distB="0" distL="114300" distR="114300" simplePos="0" relativeHeight="251659264" behindDoc="1" locked="0" layoutInCell="1" allowOverlap="1" wp14:anchorId="42B1DF2A" wp14:editId="6CE1827F">
+            <wp:simplePos x="0" y="0"/>
+            <wp:positionH relativeFrom="margin">
+              <wp:align>left</wp:align>
+            </wp:positionH>
+            <wp:positionV relativeFrom="paragraph">
+              <wp:posOffset>386080</wp:posOffset>
+            </wp:positionV>
+            <wp:extent cx="2468880" cy="3083560"/>
+            <wp:effectExtent l="0" t="0" r="7620" b="2540"/>
+            <wp:wrapTight wrapText="bothSides">
+              <wp:wrapPolygon edited="0">
+                <wp:start x="0" y="0"/>
+                <wp:lineTo x="0" y="21484"/>
+                <wp:lineTo x="21500" y="21484"/>
+                <wp:lineTo x="21500" y="0"/>
+                <wp:lineTo x="0" y="0"/>
+              </wp:wrapPolygon>
+            </wp:wrapTight>
+            <wp:docPr id="2" name="Picture 2"/>
+            <wp:cNvGraphicFramePr>
+              <a:graphicFrameLocks xmlns:a="http://schemas.openxmlformats.org/drawingml/2006/main" noChangeAspect="1"/>
+            </wp:cNvGraphicFramePr>
+            <a:graphic xmlns:a="http://schemas.openxmlformats.org/drawingml/2006/main">
+              <a:graphicData uri="http://schemas.openxmlformats.org/drawingml/2006/picture">
+                <pic:pic xmlns:pic="http://schemas.openxmlformats.org/drawingml/2006/picture">
+                  <pic:nvPicPr>
+                    <pic:cNvPr id="1" name=""/>
+                    <pic:cNvPicPr/>
+                  </pic:nvPicPr>
+                  <pic:blipFill>
+                    <a:blip r:embed="rId4">
+                      <a:extLst>
+                        <a:ext uri="{28A0092B-C50C-407E-A947-70E740481C1C}">
+                          <a14:useLocalDpi xmlns:a14="http://schemas.microsoft.com/office/drawing/2010/main" val="0"/>
+                        </a:ext>
+                      </a:extLst>
+                    </a:blip>
+                    <a:stretch>
+                      <a:fillRect/>
+                    </a:stretch>
+                  </pic:blipFill>
+                  <pic:spPr>
+                    <a:xfrm>
+                      <a:off x="0" y="0"/>
+                      <a:ext cx="2468880" cy="3083560"/>
+                    </a:xfrm>
+                    <a:prstGeom prst="rect">
+                      <a:avLst/>
+                    </a:prstGeom>
+                  </pic:spPr>
+                </pic:pic>
+              </a:graphicData>
+            </a:graphic>
+          </wp:anchor>
+        </w:drawing>
+      </w:r>
+      <w:r>
+        <w:rPr>
+          <w:rFonts w:cs="B Nazanin" w:hint="cs"/>
+          <w:sz w:val="28"/>
+          <w:szCs w:val="28"/>
+          <w:rtl/>
+          <w:lang w:bidi="fa-IR"/>
+        </w:rPr>
+        <w:t xml:space="preserve">برای پیاده سازی این بخش دو برد </w:t>
+      </w:r>
+      <w:proofErr w:type="spellStart"/>
+      <w:r>
+        <w:rPr>
+          <w:rFonts w:cs="B Nazanin"/>
+          <w:sz w:val="28"/>
+          <w:szCs w:val="28"/>
+          <w:lang w:bidi="fa-IR"/>
+        </w:rPr>
+        <w:t>XBee</w:t>
+      </w:r>
+      <w:proofErr w:type="spellEnd"/>
+      <w:r>
+        <w:rPr>
+          <w:rFonts w:cs="B Nazanin"/>
+          <w:sz w:val="28"/>
+          <w:szCs w:val="28"/>
+          <w:lang w:bidi="fa-IR"/>
+        </w:rPr>
+        <w:t xml:space="preserve"> </w:t>
+      </w:r>
+      <w:r>
+        <w:rPr>
+          <w:rFonts w:cs="B Nazanin" w:hint="cs"/>
+          <w:sz w:val="28"/>
+          <w:szCs w:val="28"/>
+          <w:rtl/>
+          <w:lang w:bidi="fa-IR"/>
+        </w:rPr>
+        <w:t xml:space="preserve"> را به ترمینال های مجزا متصل کرده و </w:t>
+      </w:r>
+      <w:r>
+        <w:rPr>
+          <w:rFonts w:cs="B Nazanin"/>
+          <w:sz w:val="28"/>
+          <w:szCs w:val="28"/>
+          <w:lang w:bidi="fa-IR"/>
+        </w:rPr>
+        <w:t>physical port</w:t>
+      </w:r>
+      <w:r>
+        <w:rPr>
+          <w:rFonts w:cs="B Nazanin" w:hint="cs"/>
+          <w:sz w:val="28"/>
+          <w:szCs w:val="28"/>
+          <w:rtl/>
+          <w:lang w:bidi="fa-IR"/>
+        </w:rPr>
+        <w:t xml:space="preserve"> اولی را روی </w:t>
+      </w:r>
+      <w:r>
+        <w:rPr>
+          <w:rFonts w:cs="B Nazanin"/>
+          <w:sz w:val="28"/>
+          <w:szCs w:val="28"/>
+          <w:lang w:bidi="fa-IR"/>
+        </w:rPr>
+        <w:t>COM1</w:t>
+      </w:r>
+      <w:r>
+        <w:rPr>
+          <w:rFonts w:cs="B Nazanin" w:hint="cs"/>
+          <w:sz w:val="28"/>
+          <w:szCs w:val="28"/>
+          <w:rtl/>
+          <w:lang w:bidi="fa-IR"/>
+        </w:rPr>
+        <w:t xml:space="preserve"> و دومی را روی </w:t>
+      </w:r>
+      <w:r>
+        <w:rPr>
+          <w:rFonts w:cs="B Nazanin"/>
+          <w:sz w:val="28"/>
+          <w:szCs w:val="28"/>
+          <w:lang w:bidi="fa-IR"/>
+        </w:rPr>
+        <w:t>COM2</w:t>
+      </w:r>
+      <w:r>
+        <w:rPr>
+          <w:rFonts w:cs="B Nazanin" w:hint="cs"/>
+          <w:sz w:val="28"/>
+          <w:szCs w:val="28"/>
+          <w:rtl/>
+          <w:lang w:bidi="fa-IR"/>
+        </w:rPr>
+        <w:t xml:space="preserve"> تنظیم میکنیم ، در قدم بعدی با استفاده از نرم افزار </w:t>
+      </w:r>
+      <w:r>
+        <w:rPr>
+          <w:rFonts w:cs="B Nazanin"/>
+          <w:sz w:val="28"/>
+          <w:szCs w:val="28"/>
+          <w:lang w:bidi="fa-IR"/>
+        </w:rPr>
+        <w:t xml:space="preserve">Virtual serial port driver </w:t>
+      </w:r>
+      <w:r>
+        <w:rPr>
+          <w:rFonts w:cs="B Nazanin" w:hint="cs"/>
+          <w:sz w:val="28"/>
+          <w:szCs w:val="28"/>
+          <w:rtl/>
+          <w:lang w:bidi="fa-IR"/>
+        </w:rPr>
+        <w:t xml:space="preserve"> این دو پورت را </w:t>
+      </w:r>
+      <w:r>
+        <w:rPr>
+          <w:rFonts w:cs="B Nazanin"/>
+          <w:sz w:val="28"/>
+          <w:szCs w:val="28"/>
+          <w:lang w:bidi="fa-IR"/>
+        </w:rPr>
+        <w:t>merge</w:t>
+      </w:r>
+      <w:r>
+        <w:rPr>
+          <w:rFonts w:cs="B Nazanin" w:hint="cs"/>
+          <w:sz w:val="28"/>
+          <w:szCs w:val="28"/>
+          <w:rtl/>
+          <w:lang w:bidi="fa-IR"/>
+        </w:rPr>
+        <w:t xml:space="preserve"> میکنیم تا امکان انتقال داده داشته باشند. خروجی بصورت زیر خواهد بود :</w:t>
+      </w:r>
+    </w:p>
+    <w:p>
+      <w:pPr>
+        <w:bidi/>
+        <w:rPr>
+          <w:rFonts w:cs="B Nazanin" w:hint="cs"/>
+          <w:sz w:val="28"/>
+          <w:szCs w:val="28"/>
+          <w:rtl/>
+          <w:lang w:bidi="fa-IR"/>
+        </w:rPr>
+      </w:pPr>
+      <w:r>
+        <w:rPr>
+          <w:noProof/>
+        </w:rPr>
+        <w:drawing>
+          <wp:anchor distT="0" distB="0" distL="114300" distR="114300" simplePos="0" relativeHeight="251658240" behindDoc="0" locked="0" layoutInCell="1" allowOverlap="1" wp14:anchorId="0D64B4F7" wp14:editId="1AD24F45">
+            <wp:simplePos x="0" y="0"/>
+            <wp:positionH relativeFrom="margin">
+              <wp:align>right</wp:align>
+            </wp:positionH>
+            <wp:positionV relativeFrom="paragraph">
+              <wp:posOffset>2283460</wp:posOffset>
+            </wp:positionV>
+            <wp:extent cx="5943600" cy="2797175"/>
+            <wp:effectExtent l="0" t="0" r="0" b="3175"/>
+            <wp:wrapNone/>
+            <wp:docPr id="1" name="Picture 1"/>
+            <wp:cNvGraphicFramePr>
+              <a:graphicFrameLocks xmlns:a="http://schemas.openxmlformats.org/drawingml/2006/main" noChangeAspect="1"/>
+            </wp:cNvGraphicFramePr>
+            <a:graphic xmlns:a="http://schemas.openxmlformats.org/drawingml/2006/main">
+              <a:graphicData uri="http://schemas.openxmlformats.org/drawingml/2006/picture">
+                <pic:pic xmlns:pic="http://schemas.openxmlformats.org/drawingml/2006/picture">
+                  <pic:nvPicPr>
+                    <pic:cNvPr id="1" name=""/>
+                    <pic:cNvPicPr/>
+                  </pic:nvPicPr>
+                  <pic:blipFill>
+                    <a:blip r:embed="rId5">
+                      <a:extLst>
+                        <a:ext uri="{28A0092B-C50C-407E-A947-70E740481C1C}">
+                          <a14:useLocalDpi xmlns:a14="http://schemas.microsoft.com/office/drawing/2010/main" val="0"/>
+                        </a:ext>
+                      </a:extLst>
+                    </a:blip>
+                    <a:stretch>
+                      <a:fillRect/>
+                    </a:stretch>
+                  </pic:blipFill>
+                  <pic:spPr>
+                    <a:xfrm>
+                      <a:off x="0" y="0"/>
+                      <a:ext cx="5943600" cy="2797175"/>
+                    </a:xfrm>
+                    <a:prstGeom prst="rect">
+                      <a:avLst/>
+                    </a:prstGeom>
+                  </pic:spPr>
+                </pic:pic>
+              </a:graphicData>
+            </a:graphic>
+          </wp:anchor>
+        </w:drawing>
+      </w:r>
+    </w:p>
+    <w:p>
+      <w:pPr>
+        <w:bidi/>
+        <w:rPr>
+          <w:rFonts w:cs="B Nazanin" w:hint="cs"/>
+          <w:sz w:val="28"/>
+          <w:szCs w:val="28"/>
+          <w:lang w:bidi="fa-IR"/>
+        </w:rPr>
+      </w:pPr>
+    </w:p>
+    <w:p>
+      <w:pPr>
+        <w:bidi/>
+        <w:rPr>
+          <w:rFonts w:cs="B Nazanin" w:hint="cs"/>
+          <w:sz w:val="28"/>
+          <w:szCs w:val="28"/>
+          <w:lang w:bidi="fa-IR"/>
+        </w:rPr>
+      </w:pPr>
+    </w:p>
+    <w:p>
+      <w:pPr>
+        <w:bidi/>
+        <w:rPr>
+          <w:rFonts w:cs="B Nazanin" w:hint="cs"/>
+          <w:sz w:val="28"/>
+          <w:szCs w:val="28"/>
+          <w:lang w:bidi="fa-IR"/>
+        </w:rPr>
+      </w:pPr>
+    </w:p>
+    <w:p>
+      <w:pPr>
+        <w:bidi/>
+        <w:rPr>
+          <w:rFonts w:cs="B Nazanin" w:hint="cs"/>
+          <w:sz w:val="28"/>
+          <w:szCs w:val="28"/>
+          <w:lang w:bidi="fa-IR"/>
+        </w:rPr>
+      </w:pPr>
+    </w:p>
+    <w:p>
+      <w:pPr>
+        <w:bidi/>
+        <w:rPr>
+          <w:rFonts w:cs="B Nazanin" w:hint="cs"/>
+          <w:sz w:val="28"/>
+          <w:szCs w:val="28"/>
+          <w:lang w:bidi="fa-IR"/>
+        </w:rPr>
+      </w:pPr>
+    </w:p>
+    <w:p>
+      <w:pPr>
+        <w:bidi/>
+        <w:rPr>
+          <w:rFonts w:cs="B Nazanin" w:hint="cs"/>
+          <w:sz w:val="28"/>
+          <w:szCs w:val="28"/>
+          <w:lang w:bidi="fa-IR"/>
+        </w:rPr>
+      </w:pPr>
+    </w:p>
+    <w:p>
+      <w:pPr>
+        <w:bidi/>
+        <w:rPr>
+          <w:rFonts w:cs="B Nazanin" w:hint="cs"/>
+          <w:sz w:val="28"/>
+          <w:szCs w:val="28"/>
+          <w:lang w:bidi="fa-IR"/>
+        </w:rPr>
+      </w:pPr>
+    </w:p>
+    <w:p>
+      <w:pPr>
+        <w:bidi/>
+        <w:rPr>
+          <w:rFonts w:cs="B Nazanin" w:hint="cs"/>
+          <w:sz w:val="28"/>
+          <w:szCs w:val="28"/>
+          <w:lang w:bidi="fa-IR"/>
+        </w:rPr>
+      </w:pPr>
+    </w:p>
+    <w:p>
+      <w:pPr>
+        <w:bidi/>
+        <w:rPr>
+          <w:rFonts w:cs="B Nazanin" w:hint="cs"/>
+          <w:sz w:val="28"/>
+          <w:szCs w:val="28"/>
+          <w:lang w:bidi="fa-IR"/>
+        </w:rPr>
+      </w:pPr>
+    </w:p>
+    <w:p>
+      <w:pPr>
+        <w:bidi/>
+        <w:rPr>
+          <w:rFonts w:cs="B Nazanin" w:hint="cs"/>
+          <w:sz w:val="28"/>
+          <w:szCs w:val="28"/>
+          <w:lang w:bidi="fa-IR"/>
+        </w:rPr>
+      </w:pPr>
+    </w:p>
+    <w:p>
+      <w:pPr>
+        <w:bidi/>
+        <w:rPr>
+          <w:rFonts w:cs="B Nazanin" w:hint="cs"/>
+          <w:sz w:val="28"/>
+          <w:szCs w:val="28"/>
+          <w:lang w:bidi="fa-IR"/>
+        </w:rPr>
+      </w:pPr>
+    </w:p>
+    <w:p>
+      <w:pPr>
+        <w:bidi/>
+        <w:rPr>
+          <w:rFonts w:cs="B Nazanin" w:hint="cs"/>
+          <w:sz w:val="28"/>
+          <w:szCs w:val="28"/>
+          <w:lang w:bidi="fa-IR"/>
+        </w:rPr>
+      </w:pPr>
+    </w:p>
+    <w:p>
+      <w:pPr>
+        <w:bidi/>
+        <w:rPr>
+          <w:rFonts w:cs="B Nazanin" w:hint="cs"/>
+          <w:sz w:val="28"/>
+          <w:szCs w:val="28"/>
+          <w:lang w:bidi="fa-IR"/>
+        </w:rPr>
+      </w:pPr>
+    </w:p>
+    <w:p>
+      <w:pPr>
+        <w:bidi/>
+        <w:rPr>
+          <w:rFonts w:cs="B Nazanin" w:hint="cs"/>
+          <w:sz w:val="28"/>
+          <w:szCs w:val="28"/>
+          <w:lang w:bidi="fa-IR"/>
+        </w:rPr>
+      </w:pPr>
+    </w:p>
+    <w:p>
+      <w:pPr>
+        <w:bidi/>
+        <w:rPr>
+          <w:rFonts w:cs="B Nazanin" w:hint="cs"/>
+          <w:sz w:val="28"/>
+          <w:szCs w:val="28"/>
+          <w:lang w:bidi="fa-IR"/>
+        </w:rPr>
+      </w:pPr>
+    </w:p>
+    <w:p>
+      <w:pPr>
+        <w:tabs>
+          <w:tab w:val="left" w:pos="2040"/>
+        </w:tabs>
+        <w:bidi/>
+        <w:rPr>
+          <w:rFonts w:cs="B Nazanin"/>
+          <w:sz w:val="28"/>
+          <w:szCs w:val="28"/>
+          <w:lang w:bidi="fa-IR"/>
+        </w:rPr>
+      </w:pPr>
+      <w:r>
+        <w:rPr>
+          <w:rFonts w:cs="B Nazanin"/>
+          <w:sz w:val="28"/>
+          <w:szCs w:val="28"/>
+          <w:rtl/>
+          <w:lang w:bidi="fa-IR"/>
+        </w:rPr>
+        <w:tab/>
+      </w:r>
+    </w:p>
+    <w:p>
+      <w:pPr>
+        <w:tabs>
+          <w:tab w:val="left" w:pos="2040"/>
+        </w:tabs>
+        <w:bidi/>
+        <w:rPr>
+          <w:rFonts w:cs="B Nazanin"/>
+          <w:sz w:val="28"/>
+          <w:szCs w:val="28"/>
+          <w:lang w:bidi="fa-IR"/>
+        </w:rPr>
+      </w:pPr>
+    </w:p>
+    <w:p>
+      <w:pPr>
+        <w:tabs>
+          <w:tab w:val="left" w:pos="2040"/>
+        </w:tabs>
+        <w:bidi/>
+        <w:rPr>
+          <w:rFonts w:cs="B Nazanin"/>
+          <w:sz w:val="28"/>
+          <w:szCs w:val="28"/>
           <w:lang w:bidi="fa-IR"/>
         </w:rPr>
       </w:pPr>

</xml_diff>